<commit_message>
rex.rpy - line 862
</commit_message>
<xml_diff>
--- a/Burocrazia/Red Embrace (Abstract).docx
+++ b/Burocrazia/Red Embrace (Abstract).docx
@@ -296,756 +296,203 @@
         </w:rPr>
         <w:t>rò comprenderanno sia dizionari</w:t>
       </w:r>
+      <w:r>
+        <w:rPr>
+          <w:lang w:val="it-IT"/>
+        </w:rPr>
+        <w:t xml:space="preserve"> online che cartacei e vari altri documenti di sussidio alla scrittura creativa. </w:t>
+      </w:r>
+    </w:p>
+    <w:p>
+      <w:pPr>
+        <w:ind w:firstLine="708"/>
+        <w:rPr>
+          <w:lang w:val="it-IT"/>
+        </w:rPr>
+      </w:pPr>
+      <w:r>
+        <w:rPr>
+          <w:lang w:val="it-IT"/>
+        </w:rPr>
+        <w:t xml:space="preserve">In conclusione, la traduzione del videogioco Red Embrace presenta molteplici sfide interessanti che stimolano non solo le abilità tecniche del traduttore, ma anche e soprattutto la sua creatività.  </w:t>
+      </w:r>
+    </w:p>
+    <w:p>
+      <w:pPr>
+        <w:rPr>
+          <w:lang w:val="it-IT"/>
+        </w:rPr>
+      </w:pPr>
+    </w:p>
+    <w:p>
+      <w:pPr>
+        <w:rPr>
+          <w:lang w:val="it-IT"/>
+        </w:rPr>
+      </w:pPr>
+    </w:p>
+    <w:p>
+      <w:pPr>
+        <w:rPr>
+          <w:lang w:val="it-IT"/>
+        </w:rPr>
+      </w:pPr>
+    </w:p>
+    <w:p>
+      <w:pPr>
+        <w:rPr>
+          <w:lang w:val="it-IT"/>
+        </w:rPr>
+      </w:pPr>
+    </w:p>
+    <w:p>
+      <w:pPr>
+        <w:rPr>
+          <w:lang w:val="it-IT"/>
+        </w:rPr>
+      </w:pPr>
+    </w:p>
+    <w:p>
+      <w:pPr>
+        <w:rPr>
+          <w:lang w:val="it-IT"/>
+        </w:rPr>
+      </w:pPr>
+    </w:p>
+    <w:p>
+      <w:pPr>
+        <w:rPr>
+          <w:lang w:val="it-IT"/>
+        </w:rPr>
+      </w:pPr>
+    </w:p>
+    <w:p>
+      <w:pPr>
+        <w:rPr>
+          <w:lang w:val="it-IT"/>
+        </w:rPr>
+      </w:pPr>
+    </w:p>
+    <w:p>
+      <w:pPr>
+        <w:rPr>
+          <w:lang w:val="it-IT"/>
+        </w:rPr>
+      </w:pPr>
+    </w:p>
+    <w:p>
+      <w:pPr>
+        <w:rPr>
+          <w:lang w:val="it-IT"/>
+        </w:rPr>
+      </w:pPr>
+    </w:p>
+    <w:p>
+      <w:pPr>
+        <w:rPr>
+          <w:lang w:val="it-IT"/>
+        </w:rPr>
+      </w:pPr>
+    </w:p>
+    <w:p>
+      <w:pPr>
+        <w:rPr>
+          <w:lang w:val="it-IT"/>
+        </w:rPr>
+      </w:pPr>
+    </w:p>
+    <w:p>
+      <w:pPr>
+        <w:rPr>
+          <w:lang w:val="it-IT"/>
+        </w:rPr>
+      </w:pPr>
+    </w:p>
+    <w:p>
+      <w:pPr>
+        <w:rPr>
+          <w:lang w:val="it-IT"/>
+        </w:rPr>
+      </w:pPr>
+    </w:p>
+    <w:p>
+      <w:pPr>
+        <w:rPr>
+          <w:lang w:val="it-IT"/>
+        </w:rPr>
+      </w:pPr>
+    </w:p>
+    <w:p>
+      <w:pPr>
+        <w:rPr>
+          <w:lang w:val="it-IT"/>
+        </w:rPr>
+      </w:pPr>
+    </w:p>
+    <w:p>
+      <w:pPr>
+        <w:rPr>
+          <w:lang w:val="it-IT"/>
+        </w:rPr>
+      </w:pPr>
+    </w:p>
+    <w:p>
+      <w:pPr>
+        <w:rPr>
+          <w:lang w:val="it-IT"/>
+        </w:rPr>
+      </w:pPr>
+    </w:p>
+    <w:p>
+      <w:pPr>
+        <w:rPr>
+          <w:lang w:val="it-IT"/>
+        </w:rPr>
+      </w:pPr>
+    </w:p>
+    <w:p>
+      <w:pPr>
+        <w:rPr>
+          <w:lang w:val="it-IT"/>
+        </w:rPr>
+      </w:pPr>
+    </w:p>
+    <w:p>
+      <w:pPr>
+        <w:rPr>
+          <w:lang w:val="it-IT"/>
+        </w:rPr>
+      </w:pPr>
+    </w:p>
+    <w:p>
+      <w:pPr>
+        <w:rPr>
+          <w:lang w:val="it-IT"/>
+        </w:rPr>
+      </w:pPr>
+    </w:p>
+    <w:p>
+      <w:pPr>
+        <w:rPr>
+          <w:lang w:val="it-IT"/>
+        </w:rPr>
+      </w:pPr>
+    </w:p>
+    <w:p>
+      <w:pPr>
+        <w:rPr>
+          <w:lang w:val="it-IT"/>
+        </w:rPr>
+      </w:pPr>
+    </w:p>
+    <w:p>
+      <w:pPr>
+        <w:rPr>
+          <w:lang w:val="it-IT"/>
+        </w:rPr>
+      </w:pPr>
       <w:bookmarkStart w:id="0" w:name="_GoBack"/>
       <w:bookmarkEnd w:id="0"/>
-      <w:r>
-        <w:rPr>
-          <w:lang w:val="it-IT"/>
-        </w:rPr>
-        <w:t xml:space="preserve"> online che cartacei e vari altri documenti di sussidio alla scrittura creativa. </w:t>
-      </w:r>
-    </w:p>
-    <w:p>
-      <w:pPr>
-        <w:ind w:firstLine="708"/>
-        <w:rPr>
-          <w:lang w:val="it-IT"/>
-        </w:rPr>
-      </w:pPr>
-      <w:r>
-        <w:rPr>
-          <w:lang w:val="it-IT"/>
-        </w:rPr>
-        <w:t xml:space="preserve">In conclusione, la traduzione del videogioco Red Embrace presenta molteplici sfide interessanti che stimolano non solo le abilità tecniche del traduttore, ma anche e soprattutto la sua creatività.  </w:t>
-      </w:r>
-    </w:p>
-    <w:p>
-      <w:pPr>
-        <w:rPr>
-          <w:lang w:val="it-IT"/>
-        </w:rPr>
-      </w:pPr>
-    </w:p>
-    <w:p>
-      <w:pPr>
-        <w:rPr>
-          <w:lang w:val="it-IT"/>
-        </w:rPr>
-      </w:pPr>
-    </w:p>
-    <w:p>
-      <w:pPr>
-        <w:rPr>
-          <w:lang w:val="it-IT"/>
-        </w:rPr>
-      </w:pPr>
-    </w:p>
-    <w:p>
-      <w:pPr>
-        <w:rPr>
-          <w:lang w:val="it-IT"/>
-        </w:rPr>
-      </w:pPr>
-    </w:p>
-    <w:p>
-      <w:pPr>
-        <w:rPr>
-          <w:lang w:val="it-IT"/>
-        </w:rPr>
-      </w:pPr>
-    </w:p>
-    <w:p>
-      <w:pPr>
-        <w:rPr>
-          <w:lang w:val="it-IT"/>
-        </w:rPr>
-      </w:pPr>
-    </w:p>
-    <w:p>
-      <w:pPr>
-        <w:rPr>
-          <w:lang w:val="it-IT"/>
-        </w:rPr>
-      </w:pPr>
-    </w:p>
-    <w:p>
-      <w:pPr>
-        <w:rPr>
-          <w:lang w:val="it-IT"/>
-        </w:rPr>
-      </w:pPr>
-    </w:p>
-    <w:p>
-      <w:pPr>
-        <w:rPr>
-          <w:lang w:val="it-IT"/>
-        </w:rPr>
-      </w:pPr>
-    </w:p>
-    <w:p>
-      <w:pPr>
-        <w:rPr>
-          <w:lang w:val="it-IT"/>
-        </w:rPr>
-      </w:pPr>
-    </w:p>
-    <w:p>
-      <w:pPr>
-        <w:rPr>
-          <w:lang w:val="it-IT"/>
-        </w:rPr>
-      </w:pPr>
-    </w:p>
-    <w:p>
-      <w:pPr>
-        <w:rPr>
-          <w:lang w:val="it-IT"/>
-        </w:rPr>
-      </w:pPr>
-    </w:p>
-    <w:p>
-      <w:pPr>
-        <w:rPr>
-          <w:lang w:val="it-IT"/>
-        </w:rPr>
-      </w:pPr>
-    </w:p>
-    <w:p>
-      <w:pPr>
-        <w:rPr>
-          <w:lang w:val="it-IT"/>
-        </w:rPr>
-      </w:pPr>
-    </w:p>
-    <w:p>
-      <w:pPr>
-        <w:rPr>
-          <w:lang w:val="it-IT"/>
-        </w:rPr>
-      </w:pPr>
-    </w:p>
-    <w:p>
-      <w:pPr>
-        <w:rPr>
-          <w:lang w:val="it-IT"/>
-        </w:rPr>
-      </w:pPr>
-    </w:p>
-    <w:p>
-      <w:pPr>
-        <w:rPr>
-          <w:lang w:val="it-IT"/>
-        </w:rPr>
-      </w:pPr>
-    </w:p>
-    <w:p>
-      <w:pPr>
-        <w:rPr>
-          <w:lang w:val="it-IT"/>
-        </w:rPr>
-      </w:pPr>
-    </w:p>
-    <w:p>
-      <w:pPr>
-        <w:rPr>
-          <w:lang w:val="it-IT"/>
-        </w:rPr>
-      </w:pPr>
-    </w:p>
-    <w:p>
-      <w:pPr>
-        <w:rPr>
-          <w:lang w:val="it-IT"/>
-        </w:rPr>
-      </w:pPr>
-    </w:p>
-    <w:p>
-      <w:pPr>
-        <w:rPr>
-          <w:lang w:val="it-IT"/>
-        </w:rPr>
-      </w:pPr>
-    </w:p>
-    <w:p>
-      <w:pPr>
-        <w:rPr>
-          <w:lang w:val="it-IT"/>
-        </w:rPr>
-      </w:pPr>
-    </w:p>
-    <w:p>
-      <w:pPr>
-        <w:rPr>
-          <w:lang w:val="it-IT"/>
-        </w:rPr>
-      </w:pPr>
-    </w:p>
-    <w:p>
-      <w:pPr>
-        <w:rPr>
-          <w:lang w:val="it-IT"/>
-        </w:rPr>
-      </w:pPr>
-    </w:p>
-    <w:p>
-      <w:pPr>
-        <w:rPr>
-          <w:lang w:val="it-IT"/>
-        </w:rPr>
-      </w:pPr>
-    </w:p>
-    <w:p>
-      <w:pPr>
-        <w:rPr>
-          <w:b/>
-          <w:sz w:val="24"/>
-          <w:lang w:val="it-IT"/>
-        </w:rPr>
-      </w:pPr>
-      <w:r>
-        <w:rPr>
-          <w:b/>
-          <w:sz w:val="24"/>
-          <w:lang w:val="it-IT"/>
-        </w:rPr>
-        <w:t>Bibliografia</w:t>
-      </w:r>
-    </w:p>
-    <w:p>
-      <w:pPr>
-        <w:pStyle w:val="Paragrafoelenco"/>
-        <w:numPr>
-          <w:ilvl w:val="0"/>
-          <w:numId w:val="2"/>
-        </w:numPr>
-        <w:rPr>
-          <w:lang w:val="it-IT"/>
-        </w:rPr>
-      </w:pPr>
-      <w:r>
-        <w:rPr>
-          <w:lang w:val="it-IT"/>
-        </w:rPr>
-        <w:t xml:space="preserve">Giuseppe Ragazzini, </w:t>
-      </w:r>
-      <w:r>
-        <w:rPr>
-          <w:i/>
-          <w:lang w:val="it-IT"/>
-        </w:rPr>
-        <w:t>il Ragazzini 2017</w:t>
-      </w:r>
-      <w:r>
-        <w:rPr>
-          <w:lang w:val="it-IT"/>
-        </w:rPr>
-        <w:t xml:space="preserve">, </w:t>
-      </w:r>
-      <w:r>
-        <w:rPr>
-          <w:lang w:val="it-IT"/>
-        </w:rPr>
-        <w:t>Dizionario Inglese-Italiano Italiano-Inglese</w:t>
-      </w:r>
-      <w:r>
-        <w:rPr>
-          <w:lang w:val="it-IT"/>
-        </w:rPr>
-        <w:t>, Zanichelli.</w:t>
-      </w:r>
-    </w:p>
-    <w:p>
-      <w:pPr>
-        <w:pStyle w:val="Paragrafoelenco"/>
-        <w:numPr>
-          <w:ilvl w:val="0"/>
-          <w:numId w:val="2"/>
-        </w:numPr>
-        <w:rPr>
-          <w:lang w:val="en-US"/>
-        </w:rPr>
-      </w:pPr>
-      <w:r>
-        <w:rPr>
-          <w:i/>
-          <w:lang w:val="en-US"/>
-        </w:rPr>
-        <w:t>Cambridge Learner’s Dictionary</w:t>
-      </w:r>
-      <w:r>
-        <w:rPr>
-          <w:lang w:val="en-US"/>
-        </w:rPr>
-        <w:t xml:space="preserve"> 4th edition, Cambridge.</w:t>
-      </w:r>
-    </w:p>
-    <w:p>
-      <w:pPr>
-        <w:pStyle w:val="Paragrafoelenco"/>
-        <w:numPr>
-          <w:ilvl w:val="0"/>
-          <w:numId w:val="2"/>
-        </w:numPr>
-        <w:rPr>
-          <w:lang w:val="it-IT"/>
-        </w:rPr>
-      </w:pPr>
-      <w:r>
-        <w:rPr>
-          <w:lang w:val="it-IT"/>
-        </w:rPr>
-        <w:t xml:space="preserve">Paola </w:t>
-      </w:r>
-      <w:proofErr w:type="spellStart"/>
-      <w:r>
-        <w:rPr>
-          <w:lang w:val="it-IT"/>
-        </w:rPr>
-        <w:t>Faini</w:t>
-      </w:r>
-      <w:proofErr w:type="spellEnd"/>
-      <w:r>
-        <w:rPr>
-          <w:lang w:val="it-IT"/>
-        </w:rPr>
-        <w:t xml:space="preserve">, </w:t>
-      </w:r>
-      <w:r>
-        <w:rPr>
-          <w:i/>
-          <w:lang w:val="it-IT"/>
-        </w:rPr>
-        <w:t>Tradurre. Manuale teorico e pratico</w:t>
-      </w:r>
-      <w:r>
-        <w:rPr>
-          <w:lang w:val="it-IT"/>
-        </w:rPr>
-        <w:t xml:space="preserve">, </w:t>
-      </w:r>
-      <w:r>
-        <w:rPr>
-          <w:lang w:val="it-IT"/>
-        </w:rPr>
-        <w:t>2008</w:t>
-      </w:r>
-      <w:r>
-        <w:rPr>
-          <w:lang w:val="it-IT"/>
-        </w:rPr>
-        <w:t>, Carocci Editore.</w:t>
-      </w:r>
-    </w:p>
-    <w:p>
-      <w:pPr>
-        <w:rPr>
-          <w:lang w:val="it-IT"/>
-        </w:rPr>
-      </w:pPr>
-    </w:p>
-    <w:p>
-      <w:pPr>
-        <w:rPr>
-          <w:b/>
-          <w:sz w:val="24"/>
-          <w:lang w:val="it-IT"/>
-        </w:rPr>
-      </w:pPr>
-      <w:proofErr w:type="spellStart"/>
-      <w:r>
-        <w:rPr>
-          <w:b/>
-          <w:sz w:val="24"/>
-          <w:lang w:val="it-IT"/>
-        </w:rPr>
-        <w:t>Sitografia</w:t>
-      </w:r>
-      <w:proofErr w:type="spellEnd"/>
-    </w:p>
-    <w:p>
-      <w:pPr>
-        <w:numPr>
-          <w:ilvl w:val="0"/>
-          <w:numId w:val="1"/>
-        </w:numPr>
-        <w:rPr>
-          <w:lang w:val="it-IT"/>
-        </w:rPr>
-      </w:pPr>
-      <w:r>
-        <w:rPr>
-          <w:lang w:val="it-IT"/>
-        </w:rPr>
-        <w:t xml:space="preserve">Le Parole della Vista - </w:t>
-      </w:r>
-      <w:hyperlink r:id="rId5" w:history="1">
-        <w:r>
-          <w:rPr>
-            <w:rStyle w:val="Collegamentoipertestuale"/>
-            <w:lang w:val="it-IT"/>
-          </w:rPr>
-          <w:t>https://www.edatl</w:t>
-        </w:r>
-        <w:r>
-          <w:rPr>
-            <w:rStyle w:val="Collegamentoipertestuale"/>
-            <w:lang w:val="it-IT"/>
-          </w:rPr>
-          <w:t>as.it/documents/7efbc27c-befa-451f-9de6-ca1696ff6554</w:t>
-        </w:r>
-      </w:hyperlink>
-      <w:r>
-        <w:rPr>
-          <w:lang w:val="it-IT"/>
-        </w:rPr>
-        <w:t xml:space="preserve"> </w:t>
-      </w:r>
-    </w:p>
-    <w:p>
-      <w:pPr>
-        <w:numPr>
-          <w:ilvl w:val="0"/>
-          <w:numId w:val="1"/>
-        </w:numPr>
-        <w:rPr>
-          <w:u w:val="single"/>
-          <w:lang w:val="it-IT"/>
-        </w:rPr>
-      </w:pPr>
-      <w:r>
-        <w:rPr>
-          <w:lang w:val="it-IT"/>
-        </w:rPr>
-        <w:t xml:space="preserve">Vi SAPERE Sinonimi e Contrari - </w:t>
-      </w:r>
-      <w:hyperlink r:id="rId6" w:history="1">
-        <w:r>
-          <w:rPr>
-            <w:rStyle w:val="Collegamentoipertestuale"/>
-            <w:lang w:val="it-IT"/>
-          </w:rPr>
-          <w:t>https://sapere.virgilio.it/</w:t>
-        </w:r>
-      </w:hyperlink>
-    </w:p>
-    <w:p>
-      <w:pPr>
-        <w:numPr>
-          <w:ilvl w:val="0"/>
-          <w:numId w:val="1"/>
-        </w:numPr>
-        <w:rPr>
-          <w:u w:val="single"/>
-          <w:lang w:val="en-US"/>
-        </w:rPr>
-      </w:pPr>
-      <w:r>
-        <w:rPr>
-          <w:lang w:val="en-US"/>
-        </w:rPr>
-        <w:t xml:space="preserve">The Free Dictionary by </w:t>
-      </w:r>
-      <w:proofErr w:type="spellStart"/>
-      <w:r>
-        <w:rPr>
-          <w:lang w:val="en-US"/>
-        </w:rPr>
-        <w:t>Farlex</w:t>
-      </w:r>
-      <w:proofErr w:type="spellEnd"/>
-      <w:r>
-        <w:rPr>
-          <w:lang w:val="en-US"/>
-        </w:rPr>
-        <w:t xml:space="preserve"> - </w:t>
-      </w:r>
-      <w:hyperlink r:id="rId7" w:history="1">
-        <w:r>
-          <w:rPr>
-            <w:rStyle w:val="Collegamentoipertestuale"/>
-            <w:lang w:val="en-US"/>
-          </w:rPr>
-          <w:t>https://www.thefreedictionary.com/</w:t>
-        </w:r>
-      </w:hyperlink>
-    </w:p>
-    <w:p>
-      <w:pPr>
-        <w:numPr>
-          <w:ilvl w:val="0"/>
-          <w:numId w:val="1"/>
-        </w:numPr>
-        <w:rPr>
-          <w:lang w:val="it-IT"/>
-        </w:rPr>
-      </w:pPr>
-      <w:proofErr w:type="spellStart"/>
-      <w:r>
-        <w:rPr>
-          <w:lang w:val="it-IT"/>
-        </w:rPr>
-        <w:t>Minima&amp;Moralia</w:t>
-      </w:r>
-      <w:proofErr w:type="spellEnd"/>
-      <w:r>
-        <w:rPr>
-          <w:lang w:val="it-IT"/>
-        </w:rPr>
-        <w:t xml:space="preserve"> Un blog di approfondimento culturale - </w:t>
-      </w:r>
-      <w:hyperlink r:id="rId8" w:history="1">
-        <w:r>
-          <w:rPr>
-            <w:rStyle w:val="Collegamentoipertestuale"/>
-            <w:lang w:val="it-IT"/>
-          </w:rPr>
-          <w:t>http://www.minimaetmoralia.it/wp/dizionario-matusa-breve-viaggio-attorno-al-linguaggio-giovanile-parte-seconda/</w:t>
-        </w:r>
-      </w:hyperlink>
-    </w:p>
-    <w:p>
-      <w:pPr>
-        <w:numPr>
-          <w:ilvl w:val="0"/>
-          <w:numId w:val="1"/>
-        </w:numPr>
-        <w:rPr>
-          <w:lang w:val="en-US"/>
-        </w:rPr>
-      </w:pPr>
-      <w:r>
-        <w:rPr>
-          <w:lang w:val="en-US"/>
-        </w:rPr>
-        <w:t xml:space="preserve">Urban dictionary - </w:t>
-      </w:r>
-      <w:hyperlink r:id="rId9" w:history="1">
-        <w:r>
-          <w:rPr>
-            <w:rStyle w:val="Collegamentoipertestuale"/>
-            <w:lang w:val="en-US"/>
-          </w:rPr>
-          <w:t>https://www.urbandictionary.com/</w:t>
-        </w:r>
-      </w:hyperlink>
-    </w:p>
-    <w:p>
-      <w:pPr>
-        <w:numPr>
-          <w:ilvl w:val="0"/>
-          <w:numId w:val="1"/>
-        </w:numPr>
-        <w:rPr>
-          <w:lang w:val="it-IT"/>
-        </w:rPr>
-      </w:pPr>
-      <w:r>
-        <w:rPr>
-          <w:lang w:val="it-IT"/>
-        </w:rPr>
-        <w:t xml:space="preserve">Terminologia etc. - </w:t>
-      </w:r>
-      <w:hyperlink r:id="rId10" w:history="1">
-        <w:r>
-          <w:rPr>
-            <w:rStyle w:val="Collegamentoipertestuale"/>
-            <w:lang w:val="it-IT"/>
-          </w:rPr>
-          <w:t>http://blog.terminologiaetc.it/</w:t>
-        </w:r>
-      </w:hyperlink>
-    </w:p>
-    <w:p>
-      <w:pPr>
-        <w:numPr>
-          <w:ilvl w:val="0"/>
-          <w:numId w:val="1"/>
-        </w:numPr>
-        <w:rPr>
-          <w:u w:val="single"/>
-          <w:lang w:val="it-IT"/>
-        </w:rPr>
-      </w:pPr>
-      <w:r>
-        <w:rPr>
-          <w:lang w:val="it-IT"/>
-        </w:rPr>
-        <w:t xml:space="preserve">Sinonimi – Contrari - </w:t>
-      </w:r>
-      <w:hyperlink r:id="rId11" w:history="1">
-        <w:r>
-          <w:rPr>
-            <w:rStyle w:val="Collegamentoipertestuale"/>
-            <w:lang w:val="it-IT"/>
-          </w:rPr>
-          <w:t>https://www.sinonimi-contrari.it/strano</w:t>
-        </w:r>
-      </w:hyperlink>
-    </w:p>
-    <w:p>
-      <w:pPr>
-        <w:numPr>
-          <w:ilvl w:val="0"/>
-          <w:numId w:val="1"/>
-        </w:numPr>
-      </w:pPr>
-      <w:r>
-        <w:t xml:space="preserve">Reverso </w:t>
-      </w:r>
-      <w:proofErr w:type="spellStart"/>
-      <w:r>
-        <w:t>Synonyms</w:t>
-      </w:r>
-      <w:proofErr w:type="spellEnd"/>
-      <w:r>
-        <w:t xml:space="preserve"> - </w:t>
-      </w:r>
-      <w:hyperlink r:id="rId12" w:history="1">
-        <w:r>
-          <w:rPr>
-            <w:rStyle w:val="Collegamentoipertestuale"/>
-            <w:lang w:val="it-IT"/>
-          </w:rPr>
-          <w:t>https://synonyms.reverso.net/sinonimi/</w:t>
-        </w:r>
-      </w:hyperlink>
-    </w:p>
-    <w:p>
-      <w:pPr>
-        <w:numPr>
-          <w:ilvl w:val="0"/>
-          <w:numId w:val="1"/>
-        </w:numPr>
-        <w:rPr>
-          <w:lang w:val="it-IT"/>
-        </w:rPr>
-      </w:pPr>
-      <w:r>
-        <w:rPr>
-          <w:lang w:val="it-IT"/>
-        </w:rPr>
-        <w:t>L’Antro del</w:t>
-      </w:r>
-      <w:r>
-        <w:rPr>
-          <w:lang w:val="it-IT"/>
-        </w:rPr>
-        <w:t>l</w:t>
-      </w:r>
-      <w:r>
-        <w:rPr>
-          <w:lang w:val="it-IT"/>
-        </w:rPr>
-        <w:t xml:space="preserve">a Magia - </w:t>
-      </w:r>
-      <w:hyperlink r:id="rId13" w:history="1">
-        <w:r>
-          <w:rPr>
-            <w:rStyle w:val="Collegamentoipertestuale"/>
-            <w:lang w:val="it-IT"/>
-          </w:rPr>
-          <w:t>https://antrodellamagia.forumfree.it/?t=68044144</w:t>
-        </w:r>
-      </w:hyperlink>
-    </w:p>
-    <w:p>
-      <w:pPr>
-        <w:numPr>
-          <w:ilvl w:val="0"/>
-          <w:numId w:val="1"/>
-        </w:numPr>
-        <w:rPr>
-          <w:lang w:val="en-US"/>
-        </w:rPr>
-      </w:pPr>
-      <w:r>
-        <w:rPr>
-          <w:lang w:val="en-US"/>
-        </w:rPr>
-        <w:t xml:space="preserve">The Vampire Book: The Encyclopedia of the Undead - </w:t>
-      </w:r>
-      <w:hyperlink r:id="rId14" w:anchor="v=onepage&amp;q=strix%20vampire&amp;f=false" w:history="1">
-        <w:r>
-          <w:rPr>
-            <w:rStyle w:val="Collegamentoipertestuale"/>
-            <w:lang w:val="en-US"/>
-          </w:rPr>
-          <w:t>https://books.google.it/books?id=-QNlCwAAQBAJ&amp;pg=PA811&amp;lpg=PA811&amp;dq=strix+vampire&amp;source=bl&amp;ots=B3Mwj7gHMN&amp;sig=ACfU3U0KDsZvQd74V4izRPDAD8-MiIOY2Q&amp;hl=it&amp;sa=X&amp;ved=2ahUKEwiih8zXsJ_nAhVDjqQKHQ9mA20Q6AEwD3oECAkQAQ#v=onepage&amp;q=strix%20vampire&amp;f=false</w:t>
-        </w:r>
-      </w:hyperlink>
-    </w:p>
-    <w:p>
-      <w:pPr>
-        <w:numPr>
-          <w:ilvl w:val="0"/>
-          <w:numId w:val="1"/>
-        </w:numPr>
-        <w:rPr>
-          <w:lang w:val="it-IT"/>
-        </w:rPr>
-      </w:pPr>
-      <w:r>
-        <w:rPr>
-          <w:lang w:val="it-IT"/>
-        </w:rPr>
-        <w:t xml:space="preserve">Wikipedia - </w:t>
-      </w:r>
-      <w:hyperlink r:id="rId15" w:history="1">
-        <w:r>
-          <w:rPr>
-            <w:rStyle w:val="Collegamentoipertestuale"/>
-            <w:lang w:val="it-IT"/>
-          </w:rPr>
-          <w:t>https://it.wikipedia.org/wiki/Strige</w:t>
-        </w:r>
-      </w:hyperlink>
-    </w:p>
-    <w:p>
-      <w:pPr>
-        <w:numPr>
-          <w:ilvl w:val="0"/>
-          <w:numId w:val="1"/>
-        </w:numPr>
-        <w:rPr>
-          <w:lang w:val="en-US"/>
-        </w:rPr>
-      </w:pPr>
-      <w:r>
-        <w:rPr>
-          <w:lang w:val="en-US"/>
-        </w:rPr>
-        <w:t>Steam Community (</w:t>
-      </w:r>
-      <w:proofErr w:type="spellStart"/>
-      <w:r>
-        <w:rPr>
-          <w:lang w:val="en-US"/>
-        </w:rPr>
-        <w:t>RedEmbrace</w:t>
-      </w:r>
-      <w:proofErr w:type="spellEnd"/>
-      <w:r>
-        <w:rPr>
-          <w:lang w:val="en-US"/>
-        </w:rPr>
-        <w:t xml:space="preserve">) - </w:t>
-      </w:r>
-      <w:hyperlink r:id="rId16" w:history="1">
-        <w:r>
-          <w:rPr>
-            <w:rStyle w:val="Collegamentoipertestuale"/>
-            <w:lang w:val="en-US"/>
-          </w:rPr>
-          <w:t>https://steamcommunity.com/app/796940/discussions/0/1694914736001748040/</w:t>
-        </w:r>
-      </w:hyperlink>
-    </w:p>
-    <w:p>
-      <w:pPr>
-        <w:rPr>
-          <w:lang w:val="en-US"/>
-        </w:rPr>
-      </w:pPr>
     </w:p>
     <w:sectPr>
       <w:pgSz w:w="11906" w:h="16838"/>
@@ -1690,6 +1137,7 @@
   <w:style w:type="character" w:default="1" w:styleId="Carpredefinitoparagrafo">
     <w:name w:val="Default Paragraph Font"/>
     <w:uiPriority w:val="1"/>
+    <w:semiHidden/>
     <w:unhideWhenUsed/>
   </w:style>
   <w:style w:type="table" w:default="1" w:styleId="Tabellanormale">

</xml_diff>